<commit_message>
adding files and updating notes
</commit_message>
<xml_diff>
--- a/Week3-4/Cyber Kill Chain.docx
+++ b/Week3-4/Cyber Kill Chain.docx
@@ -36,6 +36,7 @@
         <w:rPr>
           <w:b/>
           <w:bCs/>
+          <w:noProof/>
           <w:sz w:val="28"/>
           <w:szCs w:val="28"/>
         </w:rPr>
@@ -88,21 +89,7 @@
           <w:sz w:val="24"/>
           <w:szCs w:val="24"/>
         </w:rPr>
-        <w:t xml:space="preserve">The Cyber Kill Chain is a methodology for identifying and defending against </w:t>
-      </w:r>
-      <w:r>
-        <w:rPr>
-          <w:sz w:val="24"/>
-          <w:szCs w:val="24"/>
-        </w:rPr>
-        <w:t>cyber-attacks</w:t>
-      </w:r>
-      <w:r>
-        <w:rPr>
-          <w:sz w:val="24"/>
-          <w:szCs w:val="24"/>
-        </w:rPr>
-        <w:t>. It was developed by Lockheed Martin and consists of seven stages:</w:t>
+        <w:t>The Cyber Kill Chain is a methodology for identifying and defending against cyber-attacks. It was developed by Lockheed Martin and consists of seven stages:</w:t>
       </w:r>
     </w:p>
     <w:p>
@@ -222,21 +209,7 @@
           <w:sz w:val="24"/>
           <w:szCs w:val="24"/>
         </w:rPr>
-        <w:t xml:space="preserve">Command and control: The attacker </w:t>
-      </w:r>
-      <w:r>
-        <w:rPr>
-          <w:sz w:val="24"/>
-          <w:szCs w:val="24"/>
-        </w:rPr>
-        <w:t>establish</w:t>
-      </w:r>
-      <w:r>
-        <w:rPr>
-          <w:sz w:val="24"/>
-          <w:szCs w:val="24"/>
-        </w:rPr>
-        <w:t xml:space="preserve"> a communication channel with the target system and begins to control it.</w:t>
+        <w:t>Command and control: The attacker establish a communication channel with the target system and begins to control it.</w:t>
       </w:r>
     </w:p>
     <w:p>
@@ -274,21 +247,7 @@
           <w:sz w:val="24"/>
           <w:szCs w:val="24"/>
         </w:rPr>
-        <w:t xml:space="preserve">The Cyber Kill Chain is used as a framework for understanding and defending against </w:t>
-      </w:r>
-      <w:r>
-        <w:rPr>
-          <w:sz w:val="24"/>
-          <w:szCs w:val="24"/>
-        </w:rPr>
-        <w:t>cyber-attacks</w:t>
-      </w:r>
-      <w:r>
-        <w:rPr>
-          <w:sz w:val="24"/>
-          <w:szCs w:val="24"/>
-        </w:rPr>
-        <w:t>. By identifying the stage of an attack, organizations can take appropriate actions to prevent it from succeeding or minimize the damage it causes.</w:t>
+        <w:t>The Cyber Kill Chain is used as a framework for understanding and defending against cyber-attacks. By identifying the stage of an attack, organizations can take appropriate actions to prevent it from succeeding or minimize the damage it causes.</w:t>
       </w:r>
       <w:r>
         <w:rPr>
@@ -365,6 +324,35 @@
             </a:graphic>
           </wp:inline>
         </w:drawing>
+      </w:r>
+    </w:p>
+    <w:p>
+      <w:pPr>
+        <w:rPr>
+          <w:sz w:val="24"/>
+          <w:szCs w:val="24"/>
+        </w:rPr>
+      </w:pPr>
+      <w:r>
+        <w:rPr>
+          <w:sz w:val="24"/>
+          <w:szCs w:val="24"/>
+        </w:rPr>
+        <w:t xml:space="preserve">In summary, the cyber kill chain model is a valuable tool for understanding and preventing </w:t>
+      </w:r>
+      <w:r>
+        <w:rPr>
+          <w:sz w:val="24"/>
+          <w:szCs w:val="24"/>
+        </w:rPr>
+        <w:t>cyber-attacks</w:t>
+      </w:r>
+      <w:r>
+        <w:rPr>
+          <w:sz w:val="24"/>
+          <w:szCs w:val="24"/>
+        </w:rPr>
+        <w:t>. It helps organizations to detect and disrupt attacks at different stages and to understand how an attack is likely to progress. However, it is important to remember that different attackers may have different goals, resources, and methods, so the model should be used as a guide rather than a rigid framework.</w:t>
       </w:r>
     </w:p>
     <w:sectPr>

</xml_diff>